<commit_message>
Updated JavaDoc and Class Tree
You might want to check the Class Tree file, there are some remarks
there. I would be delighted if you would read them and think about it.
Look for text in red.
</commit_message>
<xml_diff>
--- a/Class Tree.docx
+++ b/Class Tree.docx
@@ -2216,12 +2216,58 @@
       <w:pPr>
         <w:pStyle w:val="Heading3"/>
         <w:rPr>
+          <w:color w:val="FF0000"/>
           <w:lang w:val="en-US"/>
         </w:rPr>
       </w:pPr>
       <w:bookmarkStart w:id="7" w:name="_Toc343883357"/>
       <w:r>
         <w:rPr>
+          <w:color w:val="FF0000"/>
+          <w:lang w:val="en-US"/>
+        </w:rPr>
+        <w:t>Noticeboard</w:t>
+      </w:r>
+    </w:p>
+    <w:p>
+      <w:pPr>
+        <w:rPr>
+          <w:color w:val="FF0000"/>
+          <w:lang w:val="en-US"/>
+        </w:rPr>
+      </w:pPr>
+      <w:r>
+        <w:rPr>
+          <w:color w:val="FF0000"/>
+          <w:lang w:val="en-US"/>
+        </w:rPr>
+        <w:t xml:space="preserve">This class provides an easy way to access the Runescape Noticeboard. It allows opening and closing of the Noticeboard, and also allows opening a specific Tab. </w:t>
+      </w:r>
+    </w:p>
+    <w:p>
+      <w:pPr>
+        <w:rPr>
+          <w:color w:val="FF0000"/>
+          <w:lang w:val="en-US"/>
+        </w:rPr>
+      </w:pPr>
+      <w:r>
+        <w:rPr>
+          <w:color w:val="FF0000"/>
+          <w:lang w:val="en-US"/>
+        </w:rPr>
+        <w:t>&lt;&lt; Consider merging this class with WidgetManager, it also manages navigation through widgets. &gt;&gt;</w:t>
+      </w:r>
+    </w:p>
+    <w:p>
+      <w:pPr>
+        <w:pStyle w:val="Heading3"/>
+        <w:rPr>
+          <w:lang w:val="en-US"/>
+        </w:rPr>
+      </w:pPr>
+      <w:r>
+        <w:rPr>
           <w:lang w:val="en-US"/>
         </w:rPr>
         <w:t>PathFinder</w:t>
@@ -2286,7 +2332,19 @@
         <w:rPr>
           <w:lang w:val="en-US"/>
         </w:rPr>
-        <w:t xml:space="preserve">This class provides some convenience methods for common tasks, which might or might not be useful to use directly. Some methods deal with handling and interpreting XML structures, while others find values in arrays. </w:t>
+        <w:t>This class provides some convenience methods for common tasks, which might or might not be useful to use directly</w:t>
+      </w:r>
+      <w:r>
+        <w:rPr>
+          <w:lang w:val="en-US"/>
+        </w:rPr>
+        <w:t xml:space="preserve"> for end-users</w:t>
+      </w:r>
+      <w:r>
+        <w:rPr>
+          <w:lang w:val="en-US"/>
+        </w:rPr>
+        <w:t xml:space="preserve">. Some methods deal with handling and interpreting XML structures, while others find values in arrays. </w:t>
       </w:r>
     </w:p>
     <w:p>
@@ -2322,6 +2380,179 @@
           <w:lang w:val="en-US"/>
         </w:rPr>
         <w:t>Most methods in this class perform tasks such as “open XXX panel/widget” or “close XXX panel/widget”, and are useful to access the various functions of the RSBot environment itself.</w:t>
+      </w:r>
+    </w:p>
+    <w:p>
+      <w:pPr>
+        <w:pStyle w:val="Heading3"/>
+        <w:pBdr>
+          <w:bottom w:val="single" w:sz="4" w:space="1" w:color="auto"/>
+        </w:pBdr>
+        <w:rPr>
+          <w:lang w:val="en-US"/>
+        </w:rPr>
+      </w:pPr>
+      <w:bookmarkStart w:id="10" w:name="_Toc343883360"/>
+      <w:r>
+        <w:rPr>
+          <w:lang w:val="en-US"/>
+        </w:rPr>
+        <w:t>noticeboard (package)</w:t>
+      </w:r>
+    </w:p>
+    <w:p>
+      <w:pPr>
+        <w:rPr>
+          <w:lang w:val="en-US"/>
+        </w:rPr>
+      </w:pPr>
+      <w:r>
+        <w:rPr>
+          <w:lang w:val="en-US"/>
+        </w:rPr>
+        <w:t>This package contains classes that deal with operations within the noticeboard. Each of the classes in this package represents a Noticeboard Tab.</w:t>
+      </w:r>
+    </w:p>
+    <w:p>
+      <w:pPr>
+        <w:pStyle w:val="Heading4"/>
+        <w:rPr>
+          <w:lang w:val="en-US"/>
+        </w:rPr>
+      </w:pPr>
+      <w:r>
+        <w:rPr>
+          <w:lang w:val="en-US"/>
+        </w:rPr>
+        <w:t>Achievements</w:t>
+      </w:r>
+    </w:p>
+    <w:p>
+      <w:pPr>
+        <w:rPr>
+          <w:lang w:val="en-US"/>
+        </w:rPr>
+      </w:pPr>
+      <w:r>
+        <w:rPr>
+          <w:lang w:val="en-US"/>
+        </w:rPr>
+        <w:lastRenderedPageBreak/>
+        <w:t>This class mainly allows checking if certain achievements are achieved. In general: this class allows access to any information that is visible in the client on the Achievements tab.</w:t>
+      </w:r>
+    </w:p>
+    <w:p>
+      <w:pPr>
+        <w:pStyle w:val="Heading4"/>
+        <w:rPr>
+          <w:lang w:val="en-US"/>
+        </w:rPr>
+      </w:pPr>
+      <w:r>
+        <w:rPr>
+          <w:lang w:val="en-US"/>
+        </w:rPr>
+        <w:t>Challenges</w:t>
+      </w:r>
+    </w:p>
+    <w:p>
+      <w:pPr>
+        <w:rPr>
+          <w:lang w:val="en-US"/>
+        </w:rPr>
+      </w:pPr>
+      <w:r>
+        <w:rPr>
+          <w:lang w:val="en-US"/>
+        </w:rPr>
+        <w:t xml:space="preserve">This class mainly allows checking if certain </w:t>
+      </w:r>
+      <w:r>
+        <w:rPr>
+          <w:lang w:val="en-US"/>
+        </w:rPr>
+        <w:t>challenges</w:t>
+      </w:r>
+      <w:r>
+        <w:rPr>
+          <w:lang w:val="en-US"/>
+        </w:rPr>
+        <w:t xml:space="preserve"> are </w:t>
+      </w:r>
+      <w:r>
+        <w:rPr>
+          <w:lang w:val="en-US"/>
+        </w:rPr>
+        <w:t>completed</w:t>
+      </w:r>
+      <w:r>
+        <w:rPr>
+          <w:lang w:val="en-US"/>
+        </w:rPr>
+        <w:t xml:space="preserve">. In general: this class allows access to any information that is visible in the client on the </w:t>
+      </w:r>
+      <w:r>
+        <w:rPr>
+          <w:lang w:val="en-US"/>
+        </w:rPr>
+        <w:t>Challenges</w:t>
+      </w:r>
+      <w:r>
+        <w:rPr>
+          <w:lang w:val="en-US"/>
+        </w:rPr>
+        <w:t xml:space="preserve"> tab.</w:t>
+      </w:r>
+    </w:p>
+    <w:p>
+      <w:pPr>
+        <w:pStyle w:val="Heading4"/>
+        <w:rPr>
+          <w:lang w:val="en-US"/>
+        </w:rPr>
+      </w:pPr>
+      <w:r>
+        <w:rPr>
+          <w:lang w:val="en-US"/>
+        </w:rPr>
+        <w:t>Quests</w:t>
+      </w:r>
+    </w:p>
+    <w:p>
+      <w:pPr>
+        <w:rPr>
+          <w:lang w:val="en-US"/>
+        </w:rPr>
+      </w:pPr>
+      <w:r>
+        <w:rPr>
+          <w:lang w:val="en-US"/>
+        </w:rPr>
+        <w:t xml:space="preserve">This class mainly allows checking if certain </w:t>
+      </w:r>
+      <w:r>
+        <w:rPr>
+          <w:lang w:val="en-US"/>
+        </w:rPr>
+        <w:t>quests</w:t>
+      </w:r>
+      <w:r>
+        <w:rPr>
+          <w:lang w:val="en-US"/>
+        </w:rPr>
+        <w:t xml:space="preserve"> are completed. In general: this class allows access to any information that is visible in the client on the </w:t>
+      </w:r>
+      <w:r>
+        <w:rPr>
+          <w:lang w:val="en-US"/>
+        </w:rPr>
+        <w:t>Quests</w:t>
+      </w:r>
+      <w:r>
+        <w:rPr>
+          <w:lang w:val="en-US"/>
+        </w:rPr>
+        <w:t xml:space="preserve"> tab.</w:t>
       </w:r>
     </w:p>
     <w:p>
@@ -2334,7 +2565,6 @@
           <w:lang w:val="en-US"/>
         </w:rPr>
       </w:pPr>
-      <w:bookmarkStart w:id="10" w:name="_Toc343883360"/>
       <w:r>
         <w:rPr>
           <w:lang w:val="en-US"/>
@@ -2353,21 +2583,13 @@
         <w:rPr>
           <w:lang w:val="en-US"/>
         </w:rPr>
-        <w:t>This package contains most information that doesn’t often change, and is mostly used to build initial caches and data structures. Most of the files in this package describe the location of certain objects and places, such as cities, banks, shops</w:t>
-      </w:r>
-      <w:proofErr w:type="gramStart"/>
-      <w:r>
-        <w:rPr>
-          <w:lang w:val="en-US"/>
-        </w:rPr>
-        <w:t>,…</w:t>
-      </w:r>
-      <w:proofErr w:type="gramEnd"/>
-      <w:r>
-        <w:rPr>
-          <w:lang w:val="en-US"/>
-        </w:rPr>
-        <w:t xml:space="preserve"> </w:t>
+        <w:t>This package contains most information that doesn’t often change, and is mostly used to build initial caches and data structures. Most of the files in this package describe the location of certain objects and places,</w:t>
+      </w:r>
+      <w:r>
+        <w:rPr>
+          <w:lang w:val="en-US"/>
+        </w:rPr>
+        <w:t xml:space="preserve"> such as cities, banks, shops and other useful facilities.</w:t>
       </w:r>
     </w:p>
     <w:p>
@@ -2428,174 +2650,180 @@
         <w:rPr>
           <w:lang w:val="en-US"/>
         </w:rPr>
+        <w:t xml:space="preserve">This class represents all impenetrable objects in the RSBot environment. </w:t>
+      </w:r>
+      <w:r>
+        <w:rPr>
+          <w:lang w:val="en-US"/>
+        </w:rPr>
+        <w:t>The path finder assumes all objects of this type cannot be traversed, and computed paths will therefore avoid crossing tiles with objects of this type on them.</w:t>
+      </w:r>
+    </w:p>
+    <w:p>
+      <w:pPr>
+        <w:pStyle w:val="Heading3"/>
+        <w:rPr>
+          <w:lang w:val="en-US"/>
+        </w:rPr>
+      </w:pPr>
+      <w:bookmarkStart w:id="13" w:name="_Toc343883363"/>
+      <w:r>
+        <w:rPr>
+          <w:lang w:val="en-US"/>
+        </w:rPr>
+        <w:t>Destinations</w:t>
+      </w:r>
+      <w:bookmarkEnd w:id="13"/>
+    </w:p>
+    <w:p>
+      <w:pPr>
+        <w:rPr>
+          <w:lang w:val="en-US"/>
+        </w:rPr>
+      </w:pPr>
+      <w:r>
+        <w:rPr>
+          <w:lang w:val="en-US"/>
+        </w:rPr>
+        <w:t xml:space="preserve">This utility class can be used to make shortcuts to common locations by assigning them a name. After a name has been registered, the destination matching the name can be recollected from this class. This provides an easy way to implement methods like “move to &lt;name&gt;” rather than </w:t>
+      </w:r>
+      <w:r>
+        <w:rPr>
+          <w:lang w:val="en-US"/>
+        </w:rPr>
+        <w:t>“move to </w:t>
+      </w:r>
+      <w:r>
+        <w:rPr>
+          <w:lang w:val="en-US"/>
+        </w:rPr>
+        <w:t>(x,</w:t>
+      </w:r>
+      <w:r>
+        <w:rPr>
+          <w:lang w:val="en-US"/>
+        </w:rPr>
+        <w:t> </w:t>
+      </w:r>
+      <w:r>
+        <w:rPr>
+          <w:lang w:val="en-US"/>
+        </w:rPr>
+        <w:t>y,</w:t>
+      </w:r>
+      <w:r>
+        <w:rPr>
+          <w:lang w:val="en-US"/>
+        </w:rPr>
+        <w:t> </w:t>
+      </w:r>
+      <w:r>
+        <w:rPr>
+          <w:lang w:val="en-US"/>
+        </w:rPr>
+        <w:t>z)”, which can be easier to remember and easier to understand.</w:t>
+      </w:r>
+    </w:p>
+    <w:p>
+      <w:pPr>
+        <w:pStyle w:val="Heading3"/>
+        <w:rPr>
+          <w:lang w:val="en-US"/>
+        </w:rPr>
+      </w:pPr>
+      <w:bookmarkStart w:id="14" w:name="_Toc343883364"/>
+      <w:r>
+        <w:rPr>
+          <w:lang w:val="en-US"/>
+        </w:rPr>
+        <w:t>GameObject</w:t>
+      </w:r>
+      <w:bookmarkEnd w:id="14"/>
+    </w:p>
+    <w:p>
+      <w:pPr>
+        <w:spacing w:after="0" w:line="240" w:lineRule="auto"/>
+        <w:rPr>
+          <w:rFonts w:asciiTheme="minorHAnsi" w:eastAsiaTheme="minorEastAsia" w:hAnsiTheme="minorHAnsi" w:cstheme="minorBidi"/>
+          <w:lang w:val="en-US"/>
+        </w:rPr>
+      </w:pPr>
+      <w:r>
+        <w:rPr>
+          <w:lang w:val="en-US"/>
+        </w:rPr>
+        <w:t>This class acts as a base to represent objects from the RSBot environment. All subclasses of this class can be registered in the world map, and may contain more specific information about their type or actions that can be performed on them. The default GameObject can only provide its location and raw value as used in the environment.</w:t>
+      </w:r>
+    </w:p>
+    <w:p>
+      <w:pPr>
+        <w:pStyle w:val="Heading3"/>
+        <w:rPr>
+          <w:lang w:val="en-US"/>
+        </w:rPr>
+      </w:pPr>
+      <w:bookmarkStart w:id="15" w:name="_Toc343883365"/>
+      <w:r>
+        <w:rPr>
+          <w:lang w:val="en-US"/>
+        </w:rPr>
+        <w:t>Grid</w:t>
+      </w:r>
+      <w:bookmarkEnd w:id="15"/>
+    </w:p>
+    <w:p>
+      <w:pPr>
+        <w:rPr>
+          <w:lang w:val="en-US"/>
+        </w:rPr>
+      </w:pPr>
+      <w:r>
+        <w:rPr>
+          <w:lang w:val="en-US"/>
+        </w:rPr>
+        <w:t xml:space="preserve">This class represents a 3-dimensional data structure. An instance of this class is used as the Bot’s World map. </w:t>
+      </w:r>
+      <w:r>
+        <w:rPr>
+          <w:lang w:val="en-US"/>
+        </w:rPr>
+        <w:t>It is possible to set a GameObject to a specific location, clear a specific location, or even convert the entire grid to an XML-structure, to save for later usage.</w:t>
+      </w:r>
+    </w:p>
+    <w:p>
+      <w:pPr>
+        <w:pStyle w:val="Heading3"/>
+        <w:rPr>
+          <w:lang w:val="en-US"/>
+        </w:rPr>
+      </w:pPr>
+      <w:bookmarkStart w:id="16" w:name="_Toc343883366"/>
+      <w:r>
+        <w:rPr>
+          <w:lang w:val="en-US"/>
+        </w:rPr>
+        <w:t>Item</w:t>
+      </w:r>
+      <w:bookmarkEnd w:id="16"/>
+    </w:p>
+    <w:p>
+      <w:pPr>
+        <w:rPr>
+          <w:lang w:val="en-US"/>
+        </w:rPr>
+      </w:pPr>
+      <w:r>
+        <w:rPr>
+          <w:lang w:val="en-US"/>
+        </w:rPr>
+        <w:t xml:space="preserve">This class represents an item in the player’s inventory. This class does not provide more functions than the RSBot’s Item class, but acts as a wrapper around it. Creating a wrapper around the class makes it more sustainable for potential code-breaking updates from RSBot, and even when RSBot </w:t>
+      </w:r>
+      <w:r>
+        <w:rPr>
+          <w:lang w:val="en-US"/>
+        </w:rPr>
         <w:lastRenderedPageBreak/>
-        <w:t xml:space="preserve">This class represents all impenetrable objects in the RSBot environment. </w:t>
-      </w:r>
-      <w:r>
-        <w:rPr>
-          <w:lang w:val="en-US"/>
-        </w:rPr>
-        <w:t>The path finder assumes all objects of this type cannot be traversed, and computed paths will therefore avoid crossing tiles with objects of this type on them.</w:t>
-      </w:r>
-    </w:p>
-    <w:p>
-      <w:pPr>
-        <w:pStyle w:val="Heading3"/>
-        <w:rPr>
-          <w:lang w:val="en-US"/>
-        </w:rPr>
-      </w:pPr>
-      <w:bookmarkStart w:id="13" w:name="_Toc343883363"/>
-      <w:r>
-        <w:rPr>
-          <w:lang w:val="en-US"/>
-        </w:rPr>
-        <w:t>Destinations</w:t>
-      </w:r>
-      <w:bookmarkEnd w:id="13"/>
-    </w:p>
-    <w:p>
-      <w:pPr>
-        <w:rPr>
-          <w:lang w:val="en-US"/>
-        </w:rPr>
-      </w:pPr>
-      <w:r>
-        <w:rPr>
-          <w:lang w:val="en-US"/>
-        </w:rPr>
-        <w:t xml:space="preserve">This utility class can be used to make shortcuts to common locations by assigning them a name. After a name has been registered, the destination matching the name can be recollected from this class. This provides an easy way to implement methods like “move to &lt;name&gt;” rather than </w:t>
-      </w:r>
-      <w:r>
-        <w:rPr>
-          <w:lang w:val="en-US"/>
-        </w:rPr>
-        <w:t>“move to </w:t>
-      </w:r>
-      <w:r>
-        <w:rPr>
-          <w:lang w:val="en-US"/>
-        </w:rPr>
-        <w:t>(x,</w:t>
-      </w:r>
-      <w:r>
-        <w:rPr>
-          <w:lang w:val="en-US"/>
-        </w:rPr>
-        <w:t> </w:t>
-      </w:r>
-      <w:r>
-        <w:rPr>
-          <w:lang w:val="en-US"/>
-        </w:rPr>
-        <w:t>y,</w:t>
-      </w:r>
-      <w:r>
-        <w:rPr>
-          <w:lang w:val="en-US"/>
-        </w:rPr>
-        <w:t> </w:t>
-      </w:r>
-      <w:r>
-        <w:rPr>
-          <w:lang w:val="en-US"/>
-        </w:rPr>
-        <w:t>z)”, which can be easier to remember and easier to understand.</w:t>
-      </w:r>
-    </w:p>
-    <w:p>
-      <w:pPr>
-        <w:pStyle w:val="Heading3"/>
-        <w:rPr>
-          <w:lang w:val="en-US"/>
-        </w:rPr>
-      </w:pPr>
-      <w:bookmarkStart w:id="14" w:name="_Toc343883364"/>
-      <w:r>
-        <w:rPr>
-          <w:lang w:val="en-US"/>
-        </w:rPr>
-        <w:t>GameObject</w:t>
-      </w:r>
-      <w:bookmarkEnd w:id="14"/>
-    </w:p>
-    <w:p>
-      <w:pPr>
-        <w:spacing w:after="0" w:line="240" w:lineRule="auto"/>
-        <w:rPr>
-          <w:rFonts w:asciiTheme="minorHAnsi" w:eastAsiaTheme="minorEastAsia" w:hAnsiTheme="minorHAnsi" w:cstheme="minorBidi"/>
-          <w:lang w:val="en-US"/>
-        </w:rPr>
-      </w:pPr>
-      <w:r>
-        <w:rPr>
-          <w:lang w:val="en-US"/>
-        </w:rPr>
-        <w:t>This class acts as a base to represent objects from the RSBot environment. All subclasses of this class can be registered in the world map, and may contain more specific information about their type or actions that can be performed on them. The default GameObject can only provide its location and raw value as used in the environment.</w:t>
-      </w:r>
-    </w:p>
-    <w:p>
-      <w:pPr>
-        <w:pStyle w:val="Heading3"/>
-        <w:rPr>
-          <w:lang w:val="en-US"/>
-        </w:rPr>
-      </w:pPr>
-      <w:bookmarkStart w:id="15" w:name="_Toc343883365"/>
-      <w:r>
-        <w:rPr>
-          <w:lang w:val="en-US"/>
-        </w:rPr>
-        <w:t>Grid</w:t>
-      </w:r>
-      <w:bookmarkEnd w:id="15"/>
-    </w:p>
-    <w:p>
-      <w:pPr>
-        <w:rPr>
-          <w:lang w:val="en-US"/>
-        </w:rPr>
-      </w:pPr>
-      <w:r>
-        <w:rPr>
-          <w:lang w:val="en-US"/>
-        </w:rPr>
-        <w:t xml:space="preserve">This class represents a 3-dimensional data structure. An instance of this class is used as the Bot’s World map. </w:t>
-      </w:r>
-      <w:r>
-        <w:rPr>
-          <w:lang w:val="en-US"/>
-        </w:rPr>
-        <w:t>It is possible to set a GameObject to a specific location, clear a specific location, or even convert the entire grid to an XML-structure, to save for later usage.</w:t>
-      </w:r>
-    </w:p>
-    <w:p>
-      <w:pPr>
-        <w:pStyle w:val="Heading3"/>
-        <w:rPr>
-          <w:lang w:val="en-US"/>
-        </w:rPr>
-      </w:pPr>
-      <w:bookmarkStart w:id="16" w:name="_Toc343883366"/>
-      <w:r>
-        <w:rPr>
-          <w:lang w:val="en-US"/>
-        </w:rPr>
-        <w:t>Item</w:t>
-      </w:r>
-      <w:bookmarkEnd w:id="16"/>
-    </w:p>
-    <w:p>
-      <w:pPr>
-        <w:rPr>
-          <w:lang w:val="en-US"/>
-        </w:rPr>
-      </w:pPr>
-      <w:r>
-        <w:rPr>
-          <w:lang w:val="en-US"/>
-        </w:rPr>
-        <w:t xml:space="preserve">This class represents an item in the player’s inventory. This class does not provide more functions than the RSBot’s Item class, but acts as a wrapper around it. Creating a wrapper around the class makes it more sustainable for potential code-breaking updates from RSBot, and even when RSBot updates its Item class, only one PowerWalk class needs to be adjusted in order to fix the entire plugin. </w:t>
+        <w:t xml:space="preserve">updates its Item class, only one PowerWalk class needs to be adjusted in order to fix the entire plugin. </w:t>
       </w:r>
     </w:p>
     <w:p>
@@ -2737,179 +2965,179 @@
         <w:rPr>
           <w:lang w:val="en-US"/>
         </w:rPr>
+        <w:t>interact (package)</w:t>
+      </w:r>
+      <w:bookmarkEnd w:id="20"/>
+    </w:p>
+    <w:p>
+      <w:pPr>
+        <w:rPr>
+          <w:lang w:val="en-US"/>
+        </w:rPr>
+      </w:pPr>
+      <w:r>
+        <w:rPr>
+          <w:lang w:val="en-US"/>
+        </w:rPr>
+        <w:t xml:space="preserve">This package contains all classes that deal with handling interactions with objects from the RSBot environment. Almost all classes in this package are subclasses of GameObject, and therefore these classes always represent concrete objects in the RSBot environment. </w:t>
+      </w:r>
+    </w:p>
+    <w:p>
+      <w:pPr>
+        <w:pStyle w:val="Heading4"/>
+        <w:rPr>
+          <w:lang w:val="en-US"/>
+        </w:rPr>
+      </w:pPr>
+      <w:r>
+        <w:rPr>
+          <w:lang w:val="en-US"/>
+        </w:rPr>
+        <w:t>ComplexInteractable</w:t>
+      </w:r>
+    </w:p>
+    <w:p>
+      <w:pPr>
+        <w:rPr>
+          <w:lang w:val="en-US"/>
+        </w:rPr>
+      </w:pPr>
+      <w:r>
+        <w:rPr>
+          <w:lang w:val="en-US"/>
+        </w:rPr>
+        <w:t>This interface is used to identify objects with a complex procedure for interacting with them. Next to the methods in the Interactable interface, this interface also provides the possibility to test whether the interaction is allowed, and can be extended to provide even more methods to identify the possibilities of the (complex) interactable.</w:t>
+      </w:r>
+    </w:p>
+    <w:p>
+      <w:pPr>
+        <w:pStyle w:val="Heading4"/>
+        <w:rPr>
+          <w:lang w:val="en-US"/>
+        </w:rPr>
+      </w:pPr>
+      <w:r>
+        <w:rPr>
+          <w:lang w:val="en-US"/>
+        </w:rPr>
+        <w:t>Interactable</w:t>
+      </w:r>
+    </w:p>
+    <w:p>
+      <w:pPr>
+        <w:rPr>
+          <w:lang w:val="en-US"/>
+        </w:rPr>
+      </w:pPr>
+      <w:r>
+        <w:rPr>
+          <w:lang w:val="en-US"/>
+        </w:rPr>
+        <w:t>This interface is used to identify objects that can be interacted with. This interface specifies a method to interact using a given method, or to interact using the default method.</w:t>
+      </w:r>
+      <w:r>
+        <w:rPr>
+          <w:lang w:val="en-US"/>
+        </w:rPr>
+        <w:t xml:space="preserve"> Since nearly every object in the RSBot environment can be examined, objects that can only be interacted with in this way are not considered Interactables.</w:t>
+      </w:r>
+    </w:p>
+    <w:p>
+      <w:pPr>
+        <w:pStyle w:val="Heading4"/>
+        <w:rPr>
+          <w:lang w:val="en-US"/>
+        </w:rPr>
+      </w:pPr>
+      <w:r>
+        <w:rPr>
+          <w:lang w:val="en-US"/>
+        </w:rPr>
+        <w:t>Lodestone</w:t>
+      </w:r>
+    </w:p>
+    <w:p>
+      <w:pPr>
+        <w:rPr>
+          <w:lang w:val="en-US"/>
+        </w:rPr>
+      </w:pPr>
+      <w:r>
+        <w:rPr>
+          <w:lang w:val="en-US"/>
+        </w:rPr>
+        <w:t>This class, which represents a type of Teleportable</w:t>
+      </w:r>
+      <w:r>
+        <w:rPr>
+          <w:lang w:val="en-US"/>
+        </w:rPr>
+        <w:t xml:space="preserve">, can be used to teleport to Lodestones in the RSBot environment. </w:t>
+      </w:r>
+      <w:r>
+        <w:rPr>
+          <w:lang w:val="en-US"/>
+        </w:rPr>
+        <w:t xml:space="preserve">Whether this teleport is allowed depends on whether the Lodestone has been reached in the RSBot </w:t>
+      </w:r>
+      <w:r>
+        <w:rPr>
+          <w:lang w:val="en-US"/>
+        </w:rPr>
+        <w:t>environment (this can be checked by opening the Lodestone widget).</w:t>
+      </w:r>
+    </w:p>
+    <w:p>
+      <w:pPr>
+        <w:pStyle w:val="Heading4"/>
+        <w:rPr>
+          <w:lang w:val="en-US"/>
+        </w:rPr>
+      </w:pPr>
+      <w:r>
+        <w:rPr>
+          <w:lang w:val="en-US"/>
+        </w:rPr>
+        <w:t>TeleportItem</w:t>
+      </w:r>
+    </w:p>
+    <w:p>
+      <w:pPr>
+        <w:rPr>
+          <w:lang w:val="en-US"/>
+        </w:rPr>
+      </w:pPr>
+      <w:r>
+        <w:rPr>
+          <w:lang w:val="en-US"/>
+        </w:rPr>
+        <w:t xml:space="preserve">This class represents an Item that can be used to teleport to a certain location. </w:t>
+      </w:r>
+      <w:r>
+        <w:rPr>
+          <w:lang w:val="en-US"/>
+        </w:rPr>
+        <w:t xml:space="preserve">It </w:t>
+      </w:r>
+      <w:r>
+        <w:rPr>
+          <w:lang w:val="en-US"/>
+        </w:rPr>
+        <w:t xml:space="preserve">provides an easy way to use the teleport. </w:t>
+      </w:r>
+    </w:p>
+    <w:p>
+      <w:pPr>
+        <w:pStyle w:val="Heading4"/>
+        <w:rPr>
+          <w:lang w:val="en-US"/>
+        </w:rPr>
+      </w:pPr>
+      <w:r>
+        <w:rPr>
+          <w:lang w:val="en-US"/>
+        </w:rPr>
         <w:lastRenderedPageBreak/>
-        <w:t>interact (package)</w:t>
-      </w:r>
-      <w:bookmarkEnd w:id="20"/>
-    </w:p>
-    <w:p>
-      <w:pPr>
-        <w:rPr>
-          <w:lang w:val="en-US"/>
-        </w:rPr>
-      </w:pPr>
-      <w:r>
-        <w:rPr>
-          <w:lang w:val="en-US"/>
-        </w:rPr>
-        <w:t xml:space="preserve">This package contains all classes that deal with handling interactions with objects from the RSBot environment. Almost all classes in this package are subclasses of GameObject, and therefore these classes always represent concrete objects in the RSBot environment. </w:t>
-      </w:r>
-    </w:p>
-    <w:p>
-      <w:pPr>
-        <w:pStyle w:val="Heading4"/>
-        <w:rPr>
-          <w:lang w:val="en-US"/>
-        </w:rPr>
-      </w:pPr>
-      <w:r>
-        <w:rPr>
-          <w:lang w:val="en-US"/>
-        </w:rPr>
-        <w:t>ComplexInteractable</w:t>
-      </w:r>
-    </w:p>
-    <w:p>
-      <w:pPr>
-        <w:rPr>
-          <w:lang w:val="en-US"/>
-        </w:rPr>
-      </w:pPr>
-      <w:r>
-        <w:rPr>
-          <w:lang w:val="en-US"/>
-        </w:rPr>
-        <w:t>This interface is used to identify objects with a complex procedure for interacting with them. Next to the methods in the Interactable interface, this interface also provides the possibility to test whether the interaction is allowed, and can be extended to provide even more methods to identify the possibilities of the (complex) interactable.</w:t>
-      </w:r>
-    </w:p>
-    <w:p>
-      <w:pPr>
-        <w:pStyle w:val="Heading4"/>
-        <w:rPr>
-          <w:lang w:val="en-US"/>
-        </w:rPr>
-      </w:pPr>
-      <w:r>
-        <w:rPr>
-          <w:lang w:val="en-US"/>
-        </w:rPr>
-        <w:t>Interactable</w:t>
-      </w:r>
-    </w:p>
-    <w:p>
-      <w:pPr>
-        <w:rPr>
-          <w:lang w:val="en-US"/>
-        </w:rPr>
-      </w:pPr>
-      <w:r>
-        <w:rPr>
-          <w:lang w:val="en-US"/>
-        </w:rPr>
-        <w:t>This interface is used to identify objects that can be interacted with. This interface specifies a method to interact using a given method, or to interact using the default method.</w:t>
-      </w:r>
-      <w:r>
-        <w:rPr>
-          <w:lang w:val="en-US"/>
-        </w:rPr>
-        <w:t xml:space="preserve"> Since nearly every object in the RSBot environment can be examined, objects that can only be interacted with in this way are not considered Interactables.</w:t>
-      </w:r>
-    </w:p>
-    <w:p>
-      <w:pPr>
-        <w:pStyle w:val="Heading4"/>
-        <w:rPr>
-          <w:lang w:val="en-US"/>
-        </w:rPr>
-      </w:pPr>
-      <w:r>
-        <w:rPr>
-          <w:lang w:val="en-US"/>
-        </w:rPr>
-        <w:t>Lodestone</w:t>
-      </w:r>
-    </w:p>
-    <w:p>
-      <w:pPr>
-        <w:rPr>
-          <w:lang w:val="en-US"/>
-        </w:rPr>
-      </w:pPr>
-      <w:r>
-        <w:rPr>
-          <w:lang w:val="en-US"/>
-        </w:rPr>
-        <w:t>This class, which represents a type of Teleportable</w:t>
-      </w:r>
-      <w:r>
-        <w:rPr>
-          <w:lang w:val="en-US"/>
-        </w:rPr>
-        <w:t xml:space="preserve">, can be used to teleport to Lodestones in the RSBot environment. </w:t>
-      </w:r>
-      <w:r>
-        <w:rPr>
-          <w:lang w:val="en-US"/>
-        </w:rPr>
-        <w:t xml:space="preserve">Whether this teleport is allowed depends on whether the Lodestone has been reached in the RSBot </w:t>
-      </w:r>
-      <w:r>
-        <w:rPr>
-          <w:lang w:val="en-US"/>
-        </w:rPr>
-        <w:t>environment (this can be checked by opening the Lodestone widget).</w:t>
-      </w:r>
-    </w:p>
-    <w:p>
-      <w:pPr>
-        <w:pStyle w:val="Heading4"/>
-        <w:rPr>
-          <w:lang w:val="en-US"/>
-        </w:rPr>
-      </w:pPr>
-      <w:r>
-        <w:rPr>
-          <w:lang w:val="en-US"/>
-        </w:rPr>
-        <w:t>TeleportItem</w:t>
-      </w:r>
-    </w:p>
-    <w:p>
-      <w:pPr>
-        <w:rPr>
-          <w:lang w:val="en-US"/>
-        </w:rPr>
-      </w:pPr>
-      <w:r>
-        <w:rPr>
-          <w:lang w:val="en-US"/>
-        </w:rPr>
-        <w:t xml:space="preserve">This class represents an Item that can be used to teleport to a certain location. </w:t>
-      </w:r>
-      <w:r>
-        <w:rPr>
-          <w:lang w:val="en-US"/>
-        </w:rPr>
-        <w:t xml:space="preserve">It </w:t>
-      </w:r>
-      <w:r>
-        <w:rPr>
-          <w:lang w:val="en-US"/>
-        </w:rPr>
-        <w:t xml:space="preserve">provides an easy way to use the teleport. </w:t>
-      </w:r>
-    </w:p>
-    <w:p>
-      <w:pPr>
-        <w:pStyle w:val="Heading4"/>
-        <w:rPr>
-          <w:lang w:val="en-US"/>
-        </w:rPr>
-      </w:pPr>
-      <w:r>
-        <w:rPr>
-          <w:lang w:val="en-US"/>
-        </w:rPr>
         <w:t>Teleportable</w:t>
       </w:r>
     </w:p>
@@ -3016,13 +3244,30 @@
     </w:p>
     <w:p>
       <w:pPr>
+        <w:rPr>
+          <w:color w:val="FF0000"/>
+          <w:lang w:val="en-US"/>
+        </w:rPr>
+      </w:pPr>
+      <w:r>
+        <w:rPr>
+          <w:color w:val="FF0000"/>
+          <w:lang w:val="en-US"/>
+        </w:rPr>
+        <w:t>&lt;&lt;PATRICK:  Most of the classes in this package represent objects I’ve never heard of. @Vincent: please write documentation about the purpose of these classes and their link to our main goal. &gt;&gt;</w:t>
+      </w:r>
+    </w:p>
+    <w:p>
+      <w:pPr>
         <w:pStyle w:val="Heading5"/>
         <w:rPr>
-          <w:lang w:val="en-US"/>
-        </w:rPr>
-      </w:pPr>
-      <w:r>
-        <w:rPr>
+          <w:color w:val="FF0000"/>
+          <w:lang w:val="en-US"/>
+        </w:rPr>
+      </w:pPr>
+      <w:r>
+        <w:rPr>
+          <w:color w:val="FF0000"/>
           <w:lang w:val="en-US"/>
         </w:rPr>
         <w:t>LunarBoat</w:t>
@@ -3031,15 +3276,119 @@
     <w:p>
       <w:pPr>
         <w:rPr>
-          <w:lang w:val="en-US"/>
-        </w:rPr>
-      </w:pPr>
-      <w:r>
-        <w:rPr>
-          <w:lang w:val="en-US"/>
-        </w:rPr>
-        <w:lastRenderedPageBreak/>
+          <w:color w:val="FF0000"/>
+          <w:lang w:val="en-US"/>
+        </w:rPr>
+      </w:pPr>
+      <w:r>
+        <w:rPr>
+          <w:color w:val="FF0000"/>
+          <w:lang w:val="en-US"/>
+        </w:rPr>
         <w:t xml:space="preserve">This class allows usage of LunarBoats in the RSBot environment. Since boats travel between two or more set destinations, this class is a concretization of the Transportable class. </w:t>
+      </w:r>
+    </w:p>
+    <w:p>
+      <w:pPr>
+        <w:pStyle w:val="Heading5"/>
+        <w:rPr>
+          <w:color w:val="FF0000"/>
+          <w:lang w:val="en-US"/>
+        </w:rPr>
+      </w:pPr>
+      <w:r>
+        <w:rPr>
+          <w:color w:val="FF0000"/>
+          <w:lang w:val="en-US"/>
+        </w:rPr>
+        <w:t>PiratesCove</w:t>
+      </w:r>
+    </w:p>
+    <w:p>
+      <w:pPr>
+        <w:rPr>
+          <w:color w:val="FF0000"/>
+          <w:lang w:val="en-US"/>
+        </w:rPr>
+      </w:pPr>
+      <w:r>
+        <w:rPr>
+          <w:color w:val="FF0000"/>
+          <w:lang w:val="en-US"/>
+        </w:rPr>
+        <w:t>This class allows</w:t>
+      </w:r>
+      <w:r>
+        <w:rPr>
+          <w:color w:val="FF0000"/>
+          <w:lang w:val="en-US"/>
+        </w:rPr>
+        <w:t xml:space="preserve"> interaction with Pirate Cove instances in the RSBot environment.</w:t>
+      </w:r>
+    </w:p>
+    <w:p>
+      <w:pPr>
+        <w:pStyle w:val="Heading5"/>
+        <w:rPr>
+          <w:color w:val="FF0000"/>
+          <w:lang w:val="en-US"/>
+        </w:rPr>
+      </w:pPr>
+      <w:r>
+        <w:rPr>
+          <w:color w:val="FF0000"/>
+          <w:lang w:val="en-US"/>
+        </w:rPr>
+        <w:t>WaterbirthIsle</w:t>
+      </w:r>
+    </w:p>
+    <w:p>
+      <w:pPr>
+        <w:rPr>
+          <w:color w:val="FF0000"/>
+          <w:lang w:val="en-US"/>
+        </w:rPr>
+      </w:pPr>
+      <w:r>
+        <w:rPr>
+          <w:color w:val="FF0000"/>
+          <w:lang w:val="en-US"/>
+        </w:rPr>
+        <w:t>This class also allows interaction with something.</w:t>
+      </w:r>
+    </w:p>
+    <w:p>
+      <w:pPr>
+        <w:pStyle w:val="Heading5"/>
+        <w:pBdr>
+          <w:bottom w:val="single" w:sz="4" w:space="1" w:color="auto"/>
+        </w:pBdr>
+        <w:rPr>
+          <w:color w:val="FF0000"/>
+          <w:lang w:val="en-US"/>
+        </w:rPr>
+      </w:pPr>
+      <w:r>
+        <w:rPr>
+          <w:color w:val="FF0000"/>
+          <w:lang w:val="en-US"/>
+        </w:rPr>
+        <w:t>manifold (package)</w:t>
+      </w:r>
+    </w:p>
+    <w:p>
+      <w:pPr>
+        <w:rPr>
+          <w:color w:val="FF0000"/>
+          <w:lang w:val="en-US"/>
+        </w:rPr>
+      </w:pPr>
+      <w:r>
+        <w:rPr>
+          <w:color w:val="FF0000"/>
+          <w:lang w:val="en-US"/>
+        </w:rPr>
+        <w:t>This package… &lt;&lt; @Vincent: You might want to write the documentation for this package… &gt;&gt;</w:t>
       </w:r>
     </w:p>
     <w:p>
@@ -3091,7 +3440,183 @@
         <w:rPr>
           <w:lang w:val="en-US"/>
         </w:rPr>
-        <w:t>Character</w:t>
+        <w:t>Door</w:t>
+      </w:r>
+    </w:p>
+    <w:p>
+      <w:pPr>
+        <w:rPr>
+          <w:lang w:val="en-US"/>
+        </w:rPr>
+      </w:pPr>
+      <w:r>
+        <w:rPr>
+          <w:lang w:val="en-US"/>
+        </w:rPr>
+        <w:t>This class represents a door or a door-like object in the RSBot environment. This class specifies a</w:t>
+      </w:r>
+      <w:r>
+        <w:rPr>
+          <w:lang w:val="en-US"/>
+        </w:rPr>
+        <w:t>n</w:t>
+      </w:r>
+      <w:r>
+        <w:rPr>
+          <w:lang w:val="en-US"/>
+        </w:rPr>
+        <w:t xml:space="preserve"> open and close method to easily open and close doors.</w:t>
+      </w:r>
+    </w:p>
+    <w:p>
+      <w:pPr>
+        <w:pStyle w:val="Heading4"/>
+        <w:rPr>
+          <w:lang w:val="en-US"/>
+        </w:rPr>
+      </w:pPr>
+      <w:r>
+        <w:rPr>
+          <w:lang w:val="en-US"/>
+        </w:rPr>
+        <w:t>Elevator</w:t>
+      </w:r>
+    </w:p>
+    <w:p>
+      <w:pPr>
+        <w:rPr>
+          <w:lang w:val="en-US"/>
+        </w:rPr>
+      </w:pPr>
+      <w:r>
+        <w:rPr>
+          <w:lang w:val="en-US"/>
+        </w:rPr>
+        <w:lastRenderedPageBreak/>
+        <w:t>This abstract class represents any object that can be used to change from one plane to another in the RSBot environment. It specifies ascend and descend methods to easily change planes.</w:t>
+      </w:r>
+    </w:p>
+    <w:p>
+      <w:pPr>
+        <w:pStyle w:val="Heading4"/>
+        <w:rPr>
+          <w:lang w:val="en-US"/>
+        </w:rPr>
+      </w:pPr>
+      <w:r>
+        <w:rPr>
+          <w:lang w:val="en-US"/>
+        </w:rPr>
+        <w:t>Enemy</w:t>
+      </w:r>
+    </w:p>
+    <w:p>
+      <w:pPr>
+        <w:rPr>
+          <w:lang w:val="en-US"/>
+        </w:rPr>
+      </w:pPr>
+      <w:r>
+        <w:rPr>
+          <w:lang w:val="en-US"/>
+        </w:rPr>
+        <w:t>This class represents Entities that can roam the world and attack (or be attacked</w:t>
+      </w:r>
+      <w:r>
+        <w:rPr>
+          <w:lang w:val="en-US"/>
+        </w:rPr>
+        <w:t xml:space="preserve"> by</w:t>
+      </w:r>
+      <w:r>
+        <w:rPr>
+          <w:lang w:val="en-US"/>
+        </w:rPr>
+        <w:t>, for that matter)</w:t>
+      </w:r>
+      <w:r>
+        <w:rPr>
+          <w:lang w:val="en-US"/>
+        </w:rPr>
+        <w:t xml:space="preserve"> players. </w:t>
+      </w:r>
+    </w:p>
+    <w:p>
+      <w:pPr>
+        <w:rPr>
+          <w:lang w:val="en-US"/>
+        </w:rPr>
+      </w:pPr>
+      <w:r>
+        <w:rPr>
+          <w:lang w:val="en-US"/>
+        </w:rPr>
+        <w:t xml:space="preserve">This class implements the interact method from the Interactable interface in powerwalk.model.interact as a method to </w:t>
+      </w:r>
+      <w:r>
+        <w:rPr>
+          <w:lang w:val="en-US"/>
+        </w:rPr>
+        <w:t>attack</w:t>
+      </w:r>
+      <w:r>
+        <w:rPr>
+          <w:lang w:val="en-US"/>
+        </w:rPr>
+        <w:t xml:space="preserve"> the </w:t>
+      </w:r>
+      <w:r>
+        <w:rPr>
+          <w:lang w:val="en-US"/>
+        </w:rPr>
+        <w:t>Enemy</w:t>
+      </w:r>
+      <w:r>
+        <w:rPr>
+          <w:lang w:val="en-US"/>
+        </w:rPr>
+        <w:t>, when applicable.</w:t>
+      </w:r>
+    </w:p>
+    <w:p>
+      <w:pPr>
+        <w:pStyle w:val="Heading4"/>
+        <w:rPr>
+          <w:lang w:val="en-US"/>
+        </w:rPr>
+      </w:pPr>
+      <w:r>
+        <w:rPr>
+          <w:lang w:val="en-US"/>
+        </w:rPr>
+        <w:t>Entity</w:t>
+      </w:r>
+    </w:p>
+    <w:p>
+      <w:pPr>
+        <w:rPr>
+          <w:lang w:val="en-US"/>
+        </w:rPr>
+      </w:pPr>
+      <w:r>
+        <w:rPr>
+          <w:lang w:val="en-US"/>
+        </w:rPr>
+        <w:t>This abstract class represents any object in the RSBot environment that is mobile, and therefore does not have a stationary position. NPC’s, monsters and players all fall into this category.</w:t>
+      </w:r>
+    </w:p>
+    <w:p>
+      <w:pPr>
+        <w:pStyle w:val="Heading4"/>
+        <w:rPr>
+          <w:lang w:val="en-US"/>
+        </w:rPr>
+      </w:pPr>
+      <w:r>
+        <w:rPr>
+          <w:lang w:val="en-US"/>
+        </w:rPr>
+        <w:t>Person</w:t>
       </w:r>
     </w:p>
     <w:p>
@@ -3110,121 +3635,20 @@
         <w:rPr>
           <w:lang w:val="en-US"/>
         </w:rPr>
-        <w:t xml:space="preserve">Examples of objects classified as Characters include mostly players and NPC’s in the RSBot environment. </w:t>
-      </w:r>
-    </w:p>
-    <w:p>
-      <w:pPr>
-        <w:rPr>
-          <w:lang w:val="en-US"/>
-        </w:rPr>
-      </w:pPr>
-      <w:r>
-        <w:rPr>
-          <w:lang w:val="en-US"/>
-        </w:rPr>
-        <w:t>This class implements the interact method from the Interactable interface in powerwalk.model.interact as a method to talk to the Character, when applicable.</w:t>
-      </w:r>
-    </w:p>
-    <w:p>
-      <w:pPr>
-        <w:pStyle w:val="Heading4"/>
-        <w:rPr>
-          <w:lang w:val="en-US"/>
-        </w:rPr>
-      </w:pPr>
-      <w:r>
-        <w:rPr>
-          <w:lang w:val="en-US"/>
-        </w:rPr>
-        <w:t>Door</w:t>
-      </w:r>
-    </w:p>
-    <w:p>
-      <w:pPr>
-        <w:rPr>
-          <w:lang w:val="en-US"/>
-        </w:rPr>
-      </w:pPr>
-      <w:r>
-        <w:rPr>
-          <w:lang w:val="en-US"/>
-        </w:rPr>
-        <w:t>This class represents a door or a door-like object in the RSBot environment. This class specifies a</w:t>
-      </w:r>
-      <w:r>
-        <w:rPr>
-          <w:lang w:val="en-US"/>
-        </w:rPr>
-        <w:t>n</w:t>
-      </w:r>
-      <w:r>
-        <w:rPr>
-          <w:lang w:val="en-US"/>
-        </w:rPr>
-        <w:t xml:space="preserve"> open and close meth</w:t>
-      </w:r>
-      <w:bookmarkStart w:id="22" w:name="_GoBack"/>
-      <w:bookmarkEnd w:id="22"/>
-      <w:r>
-        <w:rPr>
-          <w:lang w:val="en-US"/>
-        </w:rPr>
-        <w:t>od to easily open and close doors.</w:t>
-      </w:r>
-    </w:p>
-    <w:p>
-      <w:pPr>
-        <w:pStyle w:val="Heading4"/>
-        <w:rPr>
-          <w:lang w:val="en-US"/>
-        </w:rPr>
-      </w:pPr>
-      <w:r>
-        <w:rPr>
-          <w:lang w:val="en-US"/>
-        </w:rPr>
-        <w:t>Elevator</w:t>
-      </w:r>
-    </w:p>
-    <w:p>
-      <w:pPr>
-        <w:rPr>
-          <w:lang w:val="en-US"/>
-        </w:rPr>
-      </w:pPr>
-      <w:r>
-        <w:rPr>
-          <w:lang w:val="en-US"/>
-        </w:rPr>
-        <w:t>This abstract class represents any object that can be used to change from one plane to another in the RSBot environment. It specifies ascend and descend methods to easily change planes.</w:t>
-      </w:r>
-    </w:p>
-    <w:p>
-      <w:pPr>
-        <w:pStyle w:val="Heading4"/>
-        <w:rPr>
-          <w:lang w:val="en-US"/>
-        </w:rPr>
-      </w:pPr>
-      <w:r>
-        <w:rPr>
-          <w:lang w:val="en-US"/>
-        </w:rPr>
-        <w:t>Entity</w:t>
-      </w:r>
-    </w:p>
-    <w:p>
-      <w:pPr>
-        <w:rPr>
-          <w:lang w:val="en-US"/>
-        </w:rPr>
-      </w:pPr>
-      <w:r>
-        <w:rPr>
-          <w:lang w:val="en-US"/>
-        </w:rPr>
-        <w:t>This abstract class represents any object in the RSBot environment that is mobile, and therefore does not have a stationary position. NPC’s, monsters and players all fall into this category.</w:t>
+        <w:t xml:space="preserve">Examples of objects classified as Persons include mostly players and NPC’s in the RSBot environment. </w:t>
+      </w:r>
+    </w:p>
+    <w:p>
+      <w:pPr>
+        <w:rPr>
+          <w:lang w:val="en-US"/>
+        </w:rPr>
+      </w:pPr>
+      <w:r>
+        <w:rPr>
+          <w:lang w:val="en-US"/>
+        </w:rPr>
+        <w:t>This class implements the interact method from the Interactable interface in powerwalk.model.interact as a method to talk to the Person, when applicable.</w:t>
       </w:r>
     </w:p>
     <w:p>
@@ -3264,12 +3688,255 @@
           <w:lang w:val="en-US"/>
         </w:rPr>
       </w:pPr>
-      <w:bookmarkStart w:id="23" w:name="_Toc343883372"/>
-      <w:r>
-        <w:rPr>
-          <w:lang w:val="en-US"/>
-        </w:rPr>
-        <w:t>View (package)</w:t>
+      <w:bookmarkStart w:id="22" w:name="_Toc343883372"/>
+      <w:r>
+        <w:rPr>
+          <w:lang w:val="en-US"/>
+        </w:rPr>
+        <w:t>tasks (package)</w:t>
+      </w:r>
+    </w:p>
+    <w:p>
+      <w:pPr>
+        <w:rPr>
+          <w:lang w:val="en-US"/>
+        </w:rPr>
+      </w:pPr>
+      <w:r>
+        <w:rPr>
+          <w:lang w:val="en-US"/>
+        </w:rPr>
+        <w:t xml:space="preserve">This package contains Task instances, which can be either created and assigned, or first extended to implement custom functionality. </w:t>
+      </w:r>
+      <w:r>
+        <w:rPr>
+          <w:lang w:val="en-US"/>
+        </w:rPr>
+        <w:t>Tasks can be assigned to the Bot by calling Bot.getBot().assignTask(Task), after which the Task gets assigned to the Bot’s Task queue, awaiting execution.  Tasks can also be run separate from the Bot’s central Task queue, using a TaskRunner instance.</w:t>
+      </w:r>
+    </w:p>
+    <w:p>
+      <w:pPr>
+        <w:pStyle w:val="Heading3"/>
+        <w:rPr>
+          <w:lang w:val="en-US"/>
+        </w:rPr>
+      </w:pPr>
+      <w:r>
+        <w:rPr>
+          <w:lang w:val="en-US"/>
+        </w:rPr>
+        <w:t>RestTask</w:t>
+      </w:r>
+    </w:p>
+    <w:p>
+      <w:pPr>
+        <w:rPr>
+          <w:lang w:val="en-US"/>
+        </w:rPr>
+      </w:pPr>
+      <w:r>
+        <w:rPr>
+          <w:lang w:val="en-US"/>
+        </w:rPr>
+        <w:t>This Task lets the Bot rest to regain energy for running. It is also possible to have this Task end when other Tasks are assigned, so that the Bot doesn’t waste time resting when other things can be done.</w:t>
+      </w:r>
+    </w:p>
+    <w:p>
+      <w:pPr>
+        <w:pStyle w:val="Heading3"/>
+        <w:rPr>
+          <w:lang w:val="en-US"/>
+        </w:rPr>
+      </w:pPr>
+      <w:r>
+        <w:rPr>
+          <w:lang w:val="en-US"/>
+        </w:rPr>
+        <w:t>StepTask</w:t>
+      </w:r>
+    </w:p>
+    <w:p>
+      <w:pPr>
+        <w:rPr>
+          <w:lang w:val="en-US"/>
+        </w:rPr>
+      </w:pPr>
+      <w:r>
+        <w:rPr>
+          <w:lang w:val="en-US"/>
+        </w:rPr>
+        <w:t>This Task type specifies Tasks that consist of multiple, similar steps. I</w:t>
+      </w:r>
+      <w:r>
+        <w:rPr>
+          <w:lang w:val="en-US"/>
+        </w:rPr>
+        <w:t>t</w:t>
+      </w:r>
+      <w:r>
+        <w:rPr>
+          <w:lang w:val="en-US"/>
+        </w:rPr>
+        <w:t xml:space="preserve">s set-up is similar to RSBot’s ActiveScript, so </w:t>
+      </w:r>
+      <w:r>
+        <w:rPr>
+          <w:lang w:val="en-US"/>
+        </w:rPr>
+        <w:t>implementers</w:t>
+      </w:r>
+      <w:r>
+        <w:rPr>
+          <w:lang w:val="en-US"/>
+        </w:rPr>
+        <w:t xml:space="preserve"> of PowerWalk can easily make their own Tasks by simply </w:t>
+      </w:r>
+      <w:r>
+        <w:rPr>
+          <w:lang w:val="en-US"/>
+        </w:rPr>
+        <w:t>changing from ActiveScript to StepTask without too much trouble.</w:t>
+      </w:r>
+    </w:p>
+    <w:p>
+      <w:pPr>
+        <w:pStyle w:val="Heading3"/>
+        <w:rPr>
+          <w:lang w:val="en-US"/>
+        </w:rPr>
+      </w:pPr>
+      <w:r>
+        <w:rPr>
+          <w:lang w:val="en-US"/>
+        </w:rPr>
+        <w:t>Task</w:t>
+      </w:r>
+    </w:p>
+    <w:p>
+      <w:pPr>
+        <w:rPr>
+          <w:lang w:val="en-US"/>
+        </w:rPr>
+      </w:pPr>
+      <w:r>
+        <w:rPr>
+          <w:lang w:val="en-US"/>
+        </w:rPr>
+        <w:t>This is the basic class for all Tasks. It defines execute and cancel methods, which can be overridden to create custom tasks. Tasks can be assigned a priority that specifies the importance of the Task. Tasks of higher priority will be executed before other, lower priority Tasks in the Task Queue.</w:t>
+      </w:r>
+    </w:p>
+    <w:p>
+      <w:pPr>
+        <w:pStyle w:val="Heading3"/>
+        <w:rPr>
+          <w:lang w:val="en-US"/>
+        </w:rPr>
+      </w:pPr>
+      <w:r>
+        <w:rPr>
+          <w:lang w:val="en-US"/>
+        </w:rPr>
+        <w:t>TaskRunner</w:t>
+      </w:r>
+    </w:p>
+    <w:p>
+      <w:pPr>
+        <w:rPr>
+          <w:lang w:val="en-US"/>
+        </w:rPr>
+      </w:pPr>
+      <w:r>
+        <w:rPr>
+          <w:lang w:val="en-US"/>
+        </w:rPr>
+        <w:lastRenderedPageBreak/>
+        <w:t>This class provides an easy method of running Tasks stand-alone. A TaskRunner can be created to run a given Task without needing to assign it to PowerWalk’s Task Queue. Because of this, this class provides a way to easily run tasks inside other tasks.</w:t>
+      </w:r>
+    </w:p>
+    <w:p>
+      <w:pPr>
+        <w:pStyle w:val="Heading3"/>
+        <w:rPr>
+          <w:lang w:val="en-US"/>
+        </w:rPr>
+      </w:pPr>
+      <w:r>
+        <w:rPr>
+          <w:lang w:val="en-US"/>
+        </w:rPr>
+        <w:t>TravelTask</w:t>
+      </w:r>
+    </w:p>
+    <w:p>
+      <w:pPr>
+        <w:rPr>
+          <w:lang w:val="en-US"/>
+        </w:rPr>
+      </w:pPr>
+      <w:r>
+        <w:rPr>
+          <w:lang w:val="en-US"/>
+        </w:rPr>
+        <w:t>This Task contains the root functionality of PowerWalk. A TravelTask finds a path to the given destination and follows it when executed, using all available methods and interactions to bring the user to its destination, taking the fastest and shortest route.</w:t>
+      </w:r>
+    </w:p>
+    <w:p>
+      <w:pPr>
+        <w:pStyle w:val="Heading2"/>
+        <w:pBdr>
+          <w:bottom w:val="single" w:sz="4" w:space="1" w:color="auto"/>
+        </w:pBdr>
+        <w:rPr>
+          <w:lang w:val="en-US"/>
+        </w:rPr>
+      </w:pPr>
+      <w:r>
+        <w:rPr>
+          <w:lang w:val="en-US"/>
+        </w:rPr>
+        <w:t>v</w:t>
+      </w:r>
+      <w:r>
+        <w:rPr>
+          <w:lang w:val="en-US"/>
+        </w:rPr>
+        <w:t>iew (package)</w:t>
+      </w:r>
+      <w:bookmarkEnd w:id="22"/>
+    </w:p>
+    <w:p>
+      <w:pPr>
+        <w:rPr>
+          <w:lang w:val="en-US"/>
+        </w:rPr>
+      </w:pPr>
+      <w:r>
+        <w:rPr>
+          <w:lang w:val="en-US"/>
+        </w:rPr>
+        <w:t>This package contains all classes that are used to present data and commands to the user. These classes mostly use the Swing and AWT libraries to present a user interface, allowing an end-user to execute commands from a user-friendly environment.</w:t>
+      </w:r>
+    </w:p>
+    <w:p>
+      <w:pPr>
+        <w:pStyle w:val="Heading3"/>
+        <w:rPr>
+          <w:lang w:val="en-US"/>
+        </w:rPr>
+      </w:pPr>
+      <w:bookmarkStart w:id="23" w:name="_Toc343883373"/>
+      <w:r>
+        <w:rPr>
+          <w:lang w:val="en-US"/>
+        </w:rPr>
+        <w:t>Content</w:t>
+      </w:r>
+      <w:r>
+        <w:rPr>
+          <w:lang w:val="en-US"/>
+        </w:rPr>
+        <w:t>Frame</w:t>
       </w:r>
       <w:bookmarkEnd w:id="23"/>
     </w:p>
@@ -3283,7 +3950,13 @@
         <w:rPr>
           <w:lang w:val="en-US"/>
         </w:rPr>
-        <w:t>This package contains all classes that are used to present data and commands to the user. These classes mostly use the Swing and AWT libraries to present a user interface, allowing an end-user to execute commands from a user-friendly environment.</w:t>
+        <w:t xml:space="preserve">This class is a JFrame that is used to display all information on. </w:t>
+      </w:r>
+      <w:r>
+        <w:rPr>
+          <w:lang w:val="en-US"/>
+        </w:rPr>
+        <w:t>It contains a search box to look up destinations and allows an end-user to travel to the given destinations.</w:t>
       </w:r>
     </w:p>
     <w:p>
@@ -3293,12 +3966,39 @@
           <w:lang w:val="en-US"/>
         </w:rPr>
       </w:pPr>
-      <w:bookmarkStart w:id="24" w:name="_Toc343883373"/>
-      <w:r>
-        <w:rPr>
-          <w:lang w:val="en-US"/>
-        </w:rPr>
-        <w:t>MainFrame</w:t>
+      <w:bookmarkStart w:id="24" w:name="_Toc343883374"/>
+      <w:r>
+        <w:rPr>
+          <w:lang w:val="en-US"/>
+        </w:rPr>
+        <w:t>DestinationPanel</w:t>
+      </w:r>
+    </w:p>
+    <w:p>
+      <w:pPr>
+        <w:rPr>
+          <w:lang w:val="en-US"/>
+        </w:rPr>
+      </w:pPr>
+      <w:r>
+        <w:rPr>
+          <w:lang w:val="en-US"/>
+        </w:rPr>
+        <w:t>This JPanel lists a destination, and also shows a button that issues a travelTo command to the Bot.</w:t>
+      </w:r>
+    </w:p>
+    <w:p>
+      <w:pPr>
+        <w:pStyle w:val="Heading3"/>
+        <w:rPr>
+          <w:lang w:val="en-US"/>
+        </w:rPr>
+      </w:pPr>
+      <w:r>
+        <w:rPr>
+          <w:lang w:val="en-US"/>
+        </w:rPr>
+        <w:t>MapViewer</w:t>
       </w:r>
       <w:bookmarkEnd w:id="24"/>
     </w:p>
@@ -3312,13 +4012,25 @@
         <w:rPr>
           <w:lang w:val="en-US"/>
         </w:rPr>
-        <w:t xml:space="preserve">This class is a JFrame that is used to display all information on. </w:t>
-      </w:r>
-      <w:r>
-        <w:rPr>
-          <w:lang w:val="en-US"/>
-        </w:rPr>
-        <w:t>It contains a search box to look up destinations and allows an end-user to travel to the given destinations.</w:t>
+        <w:t>This class creates a Canvas with the world map on it. The information of the world map is taken from the Bot’s own world map, and therefore it represents the world in the way the Bot sees it.</w:t>
+      </w:r>
+      <w:r>
+        <w:rPr>
+          <w:lang w:val="en-US"/>
+        </w:rPr>
+        <w:t xml:space="preserve"> Running the showMapViewerStandAlone() method even allows scripters to load and show the internal world map without needing to load RSBot, </w:t>
+      </w:r>
+      <w:r>
+        <w:rPr>
+          <w:lang w:val="en-US"/>
+        </w:rPr>
+        <w:t>Runescape</w:t>
+      </w:r>
+      <w:r>
+        <w:rPr>
+          <w:lang w:val="en-US"/>
+        </w:rPr>
+        <w:t xml:space="preserve">, or the PowerWalk plug-in. </w:t>
       </w:r>
     </w:p>
     <w:p>
@@ -3328,27 +4040,27 @@
           <w:lang w:val="en-US"/>
         </w:rPr>
       </w:pPr>
-      <w:bookmarkStart w:id="25" w:name="_Toc343883374"/>
-      <w:r>
-        <w:rPr>
-          <w:lang w:val="en-US"/>
-        </w:rPr>
-        <w:t>MapViewer</w:t>
-      </w:r>
+      <w:r>
+        <w:rPr>
+          <w:lang w:val="en-US"/>
+        </w:rPr>
+        <w:t>TravelPanel</w:t>
+      </w:r>
+    </w:p>
+    <w:p>
+      <w:pPr>
+        <w:rPr>
+          <w:lang w:val="en-US"/>
+        </w:rPr>
+      </w:pPr>
+      <w:r>
+        <w:rPr>
+          <w:lang w:val="en-US"/>
+        </w:rPr>
+        <w:t>This JPanel lists all available destinations as DestinationPanels, allowing end-users to travel to a destination of their choice. It also provides a search box that allows filtering of provided destinations to quickly find the destination the user is looking for.</w:t>
+      </w:r>
+      <w:bookmarkStart w:id="25" w:name="_GoBack"/>
       <w:bookmarkEnd w:id="25"/>
-    </w:p>
-    <w:p>
-      <w:pPr>
-        <w:rPr>
-          <w:lang w:val="en-US"/>
-        </w:rPr>
-      </w:pPr>
-      <w:r>
-        <w:rPr>
-          <w:lang w:val="en-US"/>
-        </w:rPr>
-        <w:t>This class creates a Canvas with the world map on it. The information of the world map is taken from the Bot’s own world map, and therefore it represents the world in the way the Bot sees it.</w:t>
-      </w:r>
     </w:p>
     <w:sectPr>
       <w:pgSz w:w="11906" w:h="16838"/>
@@ -4551,6 +5263,74 @@
       <w:u w:val="single"/>
     </w:rPr>
   </w:style>
+  <w:style w:type="character" w:styleId="CommentReference">
+    <w:name w:val="annotation reference"/>
+    <w:basedOn w:val="DefaultParagraphFont"/>
+    <w:uiPriority w:val="99"/>
+    <w:semiHidden/>
+    <w:unhideWhenUsed/>
+    <w:rsid w:val="006E61F8"/>
+    <w:rPr>
+      <w:sz w:val="16"/>
+      <w:szCs w:val="16"/>
+    </w:rPr>
+  </w:style>
+  <w:style w:type="paragraph" w:styleId="CommentText">
+    <w:name w:val="annotation text"/>
+    <w:basedOn w:val="Normal"/>
+    <w:link w:val="CommentTextChar"/>
+    <w:uiPriority w:val="99"/>
+    <w:semiHidden/>
+    <w:unhideWhenUsed/>
+    <w:rsid w:val="006E61F8"/>
+    <w:pPr>
+      <w:spacing w:line="240" w:lineRule="auto"/>
+    </w:pPr>
+    <w:rPr>
+      <w:sz w:val="20"/>
+      <w:szCs w:val="20"/>
+    </w:rPr>
+  </w:style>
+  <w:style w:type="character" w:customStyle="1" w:styleId="CommentTextChar">
+    <w:name w:val="Comment Text Char"/>
+    <w:basedOn w:val="DefaultParagraphFont"/>
+    <w:link w:val="CommentText"/>
+    <w:uiPriority w:val="99"/>
+    <w:semiHidden/>
+    <w:rsid w:val="006E61F8"/>
+    <w:rPr>
+      <w:sz w:val="20"/>
+      <w:szCs w:val="20"/>
+    </w:rPr>
+  </w:style>
+  <w:style w:type="paragraph" w:styleId="CommentSubject">
+    <w:name w:val="annotation subject"/>
+    <w:basedOn w:val="CommentText"/>
+    <w:next w:val="CommentText"/>
+    <w:link w:val="CommentSubjectChar"/>
+    <w:uiPriority w:val="99"/>
+    <w:semiHidden/>
+    <w:unhideWhenUsed/>
+    <w:rsid w:val="006E61F8"/>
+    <w:rPr>
+      <w:b/>
+      <w:bCs/>
+    </w:rPr>
+  </w:style>
+  <w:style w:type="character" w:customStyle="1" w:styleId="CommentSubjectChar">
+    <w:name w:val="Comment Subject Char"/>
+    <w:basedOn w:val="CommentTextChar"/>
+    <w:link w:val="CommentSubject"/>
+    <w:uiPriority w:val="99"/>
+    <w:semiHidden/>
+    <w:rsid w:val="006E61F8"/>
+    <w:rPr>
+      <w:b/>
+      <w:bCs/>
+      <w:sz w:val="20"/>
+      <w:szCs w:val="20"/>
+    </w:rPr>
+  </w:style>
 </w:styles>
 </file>
 
@@ -5386,6 +6166,74 @@
     <w:rPr>
       <w:color w:val="0000FF" w:themeColor="hyperlink"/>
       <w:u w:val="single"/>
+    </w:rPr>
+  </w:style>
+  <w:style w:type="character" w:styleId="CommentReference">
+    <w:name w:val="annotation reference"/>
+    <w:basedOn w:val="DefaultParagraphFont"/>
+    <w:uiPriority w:val="99"/>
+    <w:semiHidden/>
+    <w:unhideWhenUsed/>
+    <w:rsid w:val="006E61F8"/>
+    <w:rPr>
+      <w:sz w:val="16"/>
+      <w:szCs w:val="16"/>
+    </w:rPr>
+  </w:style>
+  <w:style w:type="paragraph" w:styleId="CommentText">
+    <w:name w:val="annotation text"/>
+    <w:basedOn w:val="Normal"/>
+    <w:link w:val="CommentTextChar"/>
+    <w:uiPriority w:val="99"/>
+    <w:semiHidden/>
+    <w:unhideWhenUsed/>
+    <w:rsid w:val="006E61F8"/>
+    <w:pPr>
+      <w:spacing w:line="240" w:lineRule="auto"/>
+    </w:pPr>
+    <w:rPr>
+      <w:sz w:val="20"/>
+      <w:szCs w:val="20"/>
+    </w:rPr>
+  </w:style>
+  <w:style w:type="character" w:customStyle="1" w:styleId="CommentTextChar">
+    <w:name w:val="Comment Text Char"/>
+    <w:basedOn w:val="DefaultParagraphFont"/>
+    <w:link w:val="CommentText"/>
+    <w:uiPriority w:val="99"/>
+    <w:semiHidden/>
+    <w:rsid w:val="006E61F8"/>
+    <w:rPr>
+      <w:sz w:val="20"/>
+      <w:szCs w:val="20"/>
+    </w:rPr>
+  </w:style>
+  <w:style w:type="paragraph" w:styleId="CommentSubject">
+    <w:name w:val="annotation subject"/>
+    <w:basedOn w:val="CommentText"/>
+    <w:next w:val="CommentText"/>
+    <w:link w:val="CommentSubjectChar"/>
+    <w:uiPriority w:val="99"/>
+    <w:semiHidden/>
+    <w:unhideWhenUsed/>
+    <w:rsid w:val="006E61F8"/>
+    <w:rPr>
+      <w:b/>
+      <w:bCs/>
+    </w:rPr>
+  </w:style>
+  <w:style w:type="character" w:customStyle="1" w:styleId="CommentSubjectChar">
+    <w:name w:val="Comment Subject Char"/>
+    <w:basedOn w:val="CommentTextChar"/>
+    <w:link w:val="CommentSubject"/>
+    <w:uiPriority w:val="99"/>
+    <w:semiHidden/>
+    <w:rsid w:val="006E61F8"/>
+    <w:rPr>
+      <w:b/>
+      <w:bCs/>
+      <w:sz w:val="20"/>
+      <w:szCs w:val="20"/>
     </w:rPr>
   </w:style>
 </w:styles>
@@ -5681,7 +6529,7 @@
 </file>
 
 <file path=customXml/itemProps1.xml><?xml version="1.0" encoding="utf-8"?>
-<ds:datastoreItem xmlns:ds="http://schemas.openxmlformats.org/officeDocument/2006/customXml" ds:itemID="{69F9A5AA-E6B5-4F95-9E13-88F8D2866817}">
+<ds:datastoreItem xmlns:ds="http://schemas.openxmlformats.org/officeDocument/2006/customXml" ds:itemID="{E559FECE-B0CD-40A8-9C3D-8F8737E584DB}">
   <ds:schemaRefs>
     <ds:schemaRef ds:uri="http://schemas.openxmlformats.org/officeDocument/2006/bibliography"/>
   </ds:schemaRefs>

</xml_diff>